<commit_message>
i am updating instructions
</commit_message>
<xml_diff>
--- a/dataspice2.0/instruction updates.docx
+++ b/dataspice2.0/instruction updates.docx
@@ -401,9 +401,116 @@
       </w:r>
     </w:p>
     <w:p>
+      <w:pPr>
+        <w:rPr>
+          <w:b/>
+          <w:sz w:val="32"/>
+          <w:szCs w:val="32"/>
+        </w:rPr>
+      </w:pPr>
       <w:bookmarkStart w:id="0" w:name="_GoBack"/>
       <w:bookmarkEnd w:id="0"/>
-    </w:p>
+      <w:r>
+        <w:rPr>
+          <w:b/>
+          <w:sz w:val="32"/>
+          <w:szCs w:val="32"/>
+        </w:rPr>
+        <w:t>Access</w:t>
+      </w:r>
+    </w:p>
+    <w:p>
+      <w:pPr>
+        <w:pStyle w:val="ListParagraph"/>
+        <w:numPr>
+          <w:ilvl w:val="0"/>
+          <w:numId w:val="2"/>
+        </w:numPr>
+        <w:rPr>
+          <w:sz w:val="24"/>
+          <w:szCs w:val="32"/>
+        </w:rPr>
+      </w:pPr>
+      <w:r>
+        <w:rPr>
+          <w:sz w:val="24"/>
+          <w:szCs w:val="32"/>
+        </w:rPr>
+        <w:t xml:space="preserve">Possible instructions: The Access table helps the reader know what the data file is. Follow the key below in order to know what to include in each column. Click </w:t>
+      </w:r>
+      <w:r>
+        <w:rPr>
+          <w:b/>
+          <w:sz w:val="24"/>
+          <w:szCs w:val="32"/>
+        </w:rPr>
+        <w:t xml:space="preserve">Save Changes </w:t>
+      </w:r>
+      <w:r>
+        <w:rPr>
+          <w:sz w:val="24"/>
+          <w:szCs w:val="32"/>
+        </w:rPr>
+        <w:t xml:space="preserve">when you are done inputting information before you move to the next tab. </w:t>
+      </w:r>
+    </w:p>
+    <w:p>
+      <w:pPr>
+        <w:pStyle w:val="ListParagraph"/>
+        <w:numPr>
+          <w:ilvl w:val="0"/>
+          <w:numId w:val="2"/>
+        </w:numPr>
+        <w:rPr>
+          <w:sz w:val="24"/>
+          <w:szCs w:val="32"/>
+        </w:rPr>
+      </w:pPr>
+      <w:r>
+        <w:rPr>
+          <w:sz w:val="24"/>
+          <w:szCs w:val="32"/>
+        </w:rPr>
+        <w:t xml:space="preserve">“Shiny app to read in the </w:t>
+      </w:r>
+      <w:proofErr w:type="spellStart"/>
+      <w:r>
+        <w:rPr>
+          <w:sz w:val="24"/>
+          <w:szCs w:val="32"/>
+        </w:rPr>
+        <w:t>dataspice</w:t>
+      </w:r>
+      <w:proofErr w:type="spellEnd"/>
+      <w:r>
+        <w:rPr>
+          <w:sz w:val="24"/>
+          <w:szCs w:val="32"/>
+        </w:rPr>
+        <w:t xml:space="preserve"> metadata templates and populate with user supplied metadata” is confusing. </w:t>
+      </w:r>
+    </w:p>
+    <w:p>
+      <w:pPr>
+        <w:pStyle w:val="ListParagraph"/>
+        <w:numPr>
+          <w:ilvl w:val="0"/>
+          <w:numId w:val="2"/>
+        </w:numPr>
+        <w:rPr>
+          <w:sz w:val="24"/>
+          <w:szCs w:val="32"/>
+        </w:rPr>
+      </w:pPr>
+      <w:r>
+        <w:rPr>
+          <w:sz w:val="24"/>
+          <w:szCs w:val="32"/>
+        </w:rPr>
+        <w:t>“Populate the Access table” Maybe reword this to sound less confusing</w:t>
+      </w:r>
+    </w:p>
+    <w:p/>
     <w:sectPr>
       <w:pgSz w:w="12240" w:h="15840"/>
       <w:pgMar w:top="1440" w:right="1440" w:bottom="1440" w:left="1440" w:header="720" w:footer="720" w:gutter="0"/>

</xml_diff>